<commit_message>
Package.json erstellt und Ressourcen geändert
</commit_message>
<xml_diff>
--- a/Aufgabe2/Resource.docx
+++ b/Aufgabe2/Resource.docx
@@ -205,6 +205,14 @@
           </w:tcPr>
           <w:p>
             <w:r>
+              <w:t>/</w:t>
+            </w:r>
+            <w:proofErr w:type="spellStart"/>
+            <w:r>
+              <w:t>fach</w:t>
+            </w:r>
+            <w:proofErr w:type="spellEnd"/>
+            <w:r>
               <w:t>/fragen</w:t>
             </w:r>
           </w:p>
@@ -256,10 +264,173 @@
           <w:p>
             <w:proofErr w:type="spellStart"/>
             <w:r>
-              <w:t>a</w:t>
-            </w:r>
-            <w:r>
-              <w:t>pplication</w:t>
+              <w:t>application</w:t>
+            </w:r>
+            <w:proofErr w:type="spellEnd"/>
+            <w:r>
+              <w:t>/</w:t>
+            </w:r>
+            <w:proofErr w:type="spellStart"/>
+            <w:r>
+              <w:t>json</w:t>
+            </w:r>
+            <w:proofErr w:type="spellEnd"/>
+          </w:p>
+        </w:tc>
+      </w:tr>
+      <w:tr>
+        <w:trPr>
+          <w:trHeight w:val="1683"/>
+        </w:trPr>
+        <w:tc>
+          <w:tcPr>
+            <w:tcW w:w="1812" w:type="dxa"/>
+          </w:tcPr>
+          <w:p>
+            <w:r>
+              <w:t>/</w:t>
+            </w:r>
+            <w:proofErr w:type="spellStart"/>
+            <w:r>
+              <w:t>fach</w:t>
+            </w:r>
+            <w:proofErr w:type="spellEnd"/>
+            <w:r>
+              <w:t>/fragen</w:t>
+            </w:r>
+          </w:p>
+        </w:tc>
+        <w:tc>
+          <w:tcPr>
+            <w:tcW w:w="1812" w:type="dxa"/>
+          </w:tcPr>
+          <w:p>
+            <w:r>
+              <w:t>POST</w:t>
+            </w:r>
+          </w:p>
+        </w:tc>
+        <w:tc>
+          <w:tcPr>
+            <w:tcW w:w="1812" w:type="dxa"/>
+          </w:tcPr>
+          <w:p>
+            <w:r>
+              <w:t>Einstellen einer Frage</w:t>
+            </w:r>
+          </w:p>
+        </w:tc>
+        <w:tc>
+          <w:tcPr>
+            <w:tcW w:w="1813" w:type="dxa"/>
+          </w:tcPr>
+          <w:p>
+            <w:proofErr w:type="spellStart"/>
+            <w:r>
+              <w:t>text</w:t>
+            </w:r>
+            <w:proofErr w:type="spellEnd"/>
+            <w:r>
+              <w:t>/</w:t>
+            </w:r>
+            <w:proofErr w:type="spellStart"/>
+            <w:r>
+              <w:t>plain</w:t>
+            </w:r>
+            <w:proofErr w:type="spellEnd"/>
+          </w:p>
+        </w:tc>
+        <w:tc>
+          <w:tcPr>
+            <w:tcW w:w="1813" w:type="dxa"/>
+          </w:tcPr>
+          <w:p>
+            <w:proofErr w:type="spellStart"/>
+            <w:r>
+              <w:t>application</w:t>
+            </w:r>
+            <w:proofErr w:type="spellEnd"/>
+            <w:r>
+              <w:t>/</w:t>
+            </w:r>
+            <w:proofErr w:type="spellStart"/>
+            <w:r>
+              <w:t>json</w:t>
+            </w:r>
+            <w:proofErr w:type="spellEnd"/>
+          </w:p>
+        </w:tc>
+      </w:tr>
+      <w:tr>
+        <w:trPr>
+          <w:trHeight w:val="1683"/>
+        </w:trPr>
+        <w:tc>
+          <w:tcPr>
+            <w:tcW w:w="1812" w:type="dxa"/>
+          </w:tcPr>
+          <w:p>
+            <w:r>
+              <w:t>/</w:t>
+            </w:r>
+            <w:proofErr w:type="spellStart"/>
+            <w:r>
+              <w:t>fach</w:t>
+            </w:r>
+            <w:proofErr w:type="spellEnd"/>
+            <w:r>
+              <w:t>/fragen</w:t>
+            </w:r>
+          </w:p>
+        </w:tc>
+        <w:tc>
+          <w:tcPr>
+            <w:tcW w:w="1812" w:type="dxa"/>
+          </w:tcPr>
+          <w:p>
+            <w:r>
+              <w:t>PUT</w:t>
+            </w:r>
+          </w:p>
+        </w:tc>
+        <w:tc>
+          <w:tcPr>
+            <w:tcW w:w="1812" w:type="dxa"/>
+          </w:tcPr>
+          <w:p>
+            <w:r>
+              <w:t>Aktualisieren einer Frage</w:t>
+            </w:r>
+          </w:p>
+        </w:tc>
+        <w:tc>
+          <w:tcPr>
+            <w:tcW w:w="1813" w:type="dxa"/>
+          </w:tcPr>
+          <w:p>
+            <w:proofErr w:type="spellStart"/>
+            <w:r>
+              <w:t>application</w:t>
+            </w:r>
+            <w:proofErr w:type="spellEnd"/>
+            <w:r>
+              <w:t>/</w:t>
+            </w:r>
+            <w:proofErr w:type="spellStart"/>
+            <w:r>
+              <w:t>json</w:t>
+            </w:r>
+            <w:proofErr w:type="spellEnd"/>
+          </w:p>
+        </w:tc>
+        <w:tc>
+          <w:tcPr>
+            <w:tcW w:w="1813" w:type="dxa"/>
+          </w:tcPr>
+          <w:p>
+            <w:proofErr w:type="spellStart"/>
+            <w:r>
+              <w:t>application</w:t>
             </w:r>
             <w:proofErr w:type="spellEnd"/>
             <w:r>
@@ -369,68 +540,316 @@
           </w:tcPr>
           <w:p>
             <w:r>
-              <w:t>/answer</w:t>
+              <w:t>/</w:t>
+            </w:r>
+            <w:proofErr w:type="spellStart"/>
+            <w:r>
+              <w:t>answer</w:t>
+            </w:r>
+            <w:proofErr w:type="spellEnd"/>
+          </w:p>
+        </w:tc>
+        <w:tc>
+          <w:tcPr>
+            <w:tcW w:w="1812" w:type="dxa"/>
+          </w:tcPr>
+          <w:p>
+            <w:r>
+              <w:t>POST</w:t>
+            </w:r>
+          </w:p>
+        </w:tc>
+        <w:tc>
+          <w:tcPr>
+            <w:tcW w:w="1812" w:type="dxa"/>
+          </w:tcPr>
+          <w:p>
+            <w:r>
+              <w:t>Antwort des Nutzers</w:t>
+            </w:r>
+          </w:p>
+        </w:tc>
+        <w:tc>
+          <w:tcPr>
+            <w:tcW w:w="1813" w:type="dxa"/>
+          </w:tcPr>
+          <w:p>
+            <w:proofErr w:type="spellStart"/>
+            <w:r>
+              <w:t>text</w:t>
+            </w:r>
+            <w:proofErr w:type="spellEnd"/>
+            <w:r>
+              <w:t>/</w:t>
+            </w:r>
+            <w:proofErr w:type="spellStart"/>
+            <w:r>
+              <w:t>plain</w:t>
+            </w:r>
+            <w:proofErr w:type="spellEnd"/>
+          </w:p>
+        </w:tc>
+        <w:tc>
+          <w:tcPr>
+            <w:tcW w:w="1813" w:type="dxa"/>
+          </w:tcPr>
+          <w:p>
+            <w:proofErr w:type="spellStart"/>
+            <w:r>
+              <w:t>text</w:t>
+            </w:r>
+            <w:proofErr w:type="spellEnd"/>
+            <w:r>
+              <w:t>/</w:t>
+            </w:r>
+            <w:proofErr w:type="spellStart"/>
+            <w:r>
+              <w:t>plain</w:t>
+            </w:r>
+            <w:proofErr w:type="spellEnd"/>
+          </w:p>
+        </w:tc>
+      </w:tr>
+      <w:tr>
+        <w:trPr>
+          <w:trHeight w:val="1409"/>
+        </w:trPr>
+        <w:tc>
+          <w:tcPr>
+            <w:tcW w:w="1812" w:type="dxa"/>
+          </w:tcPr>
+          <w:p>
+            <w:r>
+              <w:t>/</w:t>
+            </w:r>
+            <w:proofErr w:type="spellStart"/>
+            <w:r>
+              <w:t>answered</w:t>
+            </w:r>
+            <w:proofErr w:type="spellEnd"/>
+          </w:p>
+        </w:tc>
+        <w:tc>
+          <w:tcPr>
+            <w:tcW w:w="1812" w:type="dxa"/>
+          </w:tcPr>
+          <w:p>
+            <w:r>
+              <w:t>GET</w:t>
+            </w:r>
+          </w:p>
+        </w:tc>
+        <w:tc>
+          <w:tcPr>
+            <w:tcW w:w="1812" w:type="dxa"/>
+          </w:tcPr>
+          <w:p>
+            <w:r>
+              <w:t>Wie viele Fragen der Nutzer beantwortet hat</w:t>
+            </w:r>
+          </w:p>
+        </w:tc>
+        <w:tc>
+          <w:tcPr>
+            <w:tcW w:w="1813" w:type="dxa"/>
+          </w:tcPr>
+          <w:p>
+            <w:proofErr w:type="spellStart"/>
+            <w:r>
+              <w:t>application</w:t>
+            </w:r>
+            <w:proofErr w:type="spellEnd"/>
+            <w:r>
+              <w:t>/</w:t>
+            </w:r>
+            <w:proofErr w:type="spellStart"/>
+            <w:r>
+              <w:t>json</w:t>
+            </w:r>
+            <w:proofErr w:type="spellEnd"/>
+          </w:p>
+        </w:tc>
+        <w:tc>
+          <w:tcPr>
+            <w:tcW w:w="1813" w:type="dxa"/>
+          </w:tcPr>
+          <w:p>
+            <w:proofErr w:type="spellStart"/>
+            <w:r>
+              <w:t>application</w:t>
+            </w:r>
+            <w:proofErr w:type="spellEnd"/>
+            <w:r>
+              <w:t>/</w:t>
+            </w:r>
+            <w:proofErr w:type="spellStart"/>
+            <w:r>
+              <w:t>json</w:t>
+            </w:r>
+            <w:proofErr w:type="spellEnd"/>
+          </w:p>
+        </w:tc>
+      </w:tr>
+      <w:tr>
+        <w:trPr>
+          <w:trHeight w:val="1409"/>
+        </w:trPr>
+        <w:tc>
+          <w:tcPr>
+            <w:tcW w:w="1812" w:type="dxa"/>
+          </w:tcPr>
+          <w:p>
+            <w:r>
+              <w:t>/</w:t>
+            </w:r>
+            <w:proofErr w:type="spellStart"/>
+            <w:r>
+              <w:t>answered</w:t>
+            </w:r>
+            <w:proofErr w:type="spellEnd"/>
+          </w:p>
+        </w:tc>
+        <w:tc>
+          <w:tcPr>
+            <w:tcW w:w="1812" w:type="dxa"/>
+          </w:tcPr>
+          <w:p>
+            <w:r>
+              <w:t>PUT</w:t>
+            </w:r>
+          </w:p>
+        </w:tc>
+        <w:tc>
+          <w:tcPr>
+            <w:tcW w:w="1812" w:type="dxa"/>
+          </w:tcPr>
+          <w:p>
+            <w:r>
+              <w:t>Aktualisierung</w:t>
             </w:r>
             <w:bookmarkStart w:id="0" w:name="_GoBack"/>
             <w:bookmarkEnd w:id="0"/>
-          </w:p>
-        </w:tc>
-        <w:tc>
-          <w:tcPr>
-            <w:tcW w:w="1812" w:type="dxa"/>
-          </w:tcPr>
-          <w:p>
-            <w:r>
-              <w:t>POST</w:t>
-            </w:r>
-          </w:p>
-        </w:tc>
-        <w:tc>
-          <w:tcPr>
-            <w:tcW w:w="1812" w:type="dxa"/>
-          </w:tcPr>
-          <w:p>
-            <w:r>
-              <w:t>Antwort des Nutzers</w:t>
-            </w:r>
-          </w:p>
-        </w:tc>
-        <w:tc>
-          <w:tcPr>
-            <w:tcW w:w="1813" w:type="dxa"/>
-          </w:tcPr>
-          <w:p>
-            <w:proofErr w:type="spellStart"/>
-            <w:r>
-              <w:t>text</w:t>
-            </w:r>
-            <w:proofErr w:type="spellEnd"/>
-            <w:r>
-              <w:t>/</w:t>
-            </w:r>
-            <w:proofErr w:type="spellStart"/>
-            <w:r>
-              <w:t>plain</w:t>
-            </w:r>
-            <w:proofErr w:type="spellEnd"/>
-          </w:p>
-        </w:tc>
-        <w:tc>
-          <w:tcPr>
-            <w:tcW w:w="1813" w:type="dxa"/>
-          </w:tcPr>
-          <w:p>
-            <w:proofErr w:type="spellStart"/>
-            <w:r>
-              <w:t>text</w:t>
-            </w:r>
-            <w:proofErr w:type="spellEnd"/>
-            <w:r>
-              <w:t>/</w:t>
-            </w:r>
-            <w:proofErr w:type="spellStart"/>
-            <w:r>
-              <w:t>plain</w:t>
+            <w:r>
+              <w:t xml:space="preserve"> wie viele Fragen der Benutzer beantwortet hat</w:t>
+            </w:r>
+          </w:p>
+        </w:tc>
+        <w:tc>
+          <w:tcPr>
+            <w:tcW w:w="1813" w:type="dxa"/>
+          </w:tcPr>
+          <w:p>
+            <w:proofErr w:type="spellStart"/>
+            <w:r>
+              <w:t>application</w:t>
+            </w:r>
+            <w:proofErr w:type="spellEnd"/>
+            <w:r>
+              <w:t>/</w:t>
+            </w:r>
+            <w:proofErr w:type="spellStart"/>
+            <w:r>
+              <w:t>json</w:t>
+            </w:r>
+            <w:proofErr w:type="spellEnd"/>
+          </w:p>
+        </w:tc>
+        <w:tc>
+          <w:tcPr>
+            <w:tcW w:w="1813" w:type="dxa"/>
+          </w:tcPr>
+          <w:p>
+            <w:proofErr w:type="spellStart"/>
+            <w:r>
+              <w:t>application</w:t>
+            </w:r>
+            <w:proofErr w:type="spellEnd"/>
+            <w:r>
+              <w:t>/</w:t>
+            </w:r>
+            <w:proofErr w:type="spellStart"/>
+            <w:r>
+              <w:t>json</w:t>
+            </w:r>
+            <w:proofErr w:type="spellEnd"/>
+          </w:p>
+        </w:tc>
+      </w:tr>
+      <w:tr>
+        <w:trPr>
+          <w:trHeight w:val="1409"/>
+        </w:trPr>
+        <w:tc>
+          <w:tcPr>
+            <w:tcW w:w="1812" w:type="dxa"/>
+          </w:tcPr>
+          <w:p>
+            <w:r>
+              <w:t>/</w:t>
+            </w:r>
+            <w:proofErr w:type="spellStart"/>
+            <w:r>
+              <w:t>fach</w:t>
+            </w:r>
+            <w:proofErr w:type="spellEnd"/>
+          </w:p>
+        </w:tc>
+        <w:tc>
+          <w:tcPr>
+            <w:tcW w:w="1812" w:type="dxa"/>
+          </w:tcPr>
+          <w:p>
+            <w:r>
+              <w:t>GET</w:t>
+            </w:r>
+          </w:p>
+        </w:tc>
+        <w:tc>
+          <w:tcPr>
+            <w:tcW w:w="1812" w:type="dxa"/>
+          </w:tcPr>
+          <w:p>
+            <w:r>
+              <w:t>Existierende Fächer</w:t>
+            </w:r>
+          </w:p>
+        </w:tc>
+        <w:tc>
+          <w:tcPr>
+            <w:tcW w:w="1813" w:type="dxa"/>
+          </w:tcPr>
+          <w:p>
+            <w:proofErr w:type="spellStart"/>
+            <w:r>
+              <w:t>application</w:t>
+            </w:r>
+            <w:proofErr w:type="spellEnd"/>
+            <w:r>
+              <w:t>/</w:t>
+            </w:r>
+            <w:proofErr w:type="spellStart"/>
+            <w:r>
+              <w:t>json</w:t>
+            </w:r>
+            <w:proofErr w:type="spellEnd"/>
+          </w:p>
+        </w:tc>
+        <w:tc>
+          <w:tcPr>
+            <w:tcW w:w="1813" w:type="dxa"/>
+          </w:tcPr>
+          <w:p>
+            <w:proofErr w:type="spellStart"/>
+            <w:r>
+              <w:t>application</w:t>
+            </w:r>
+            <w:proofErr w:type="spellEnd"/>
+            <w:r>
+              <w:t>/</w:t>
+            </w:r>
+            <w:proofErr w:type="spellStart"/>
+            <w:r>
+              <w:t>json</w:t>
             </w:r>
             <w:proofErr w:type="spellEnd"/>
           </w:p>

</xml_diff>